<commit_message>
Sheet 2 Answers Fixed
</commit_message>
<xml_diff>
--- a/Sheet 2/Model Answer.docx
+++ b/Sheet 2/Model Answer.docx
@@ -235,7 +235,17 @@
                 <w:color w:val="FF0000"/>
                 <w:lang w:val="en-US"/>
               </w:rPr>
-              <w:t>127A</w:t>
+              <w:t>127</w:t>
+            </w:r>
+            <w:r>
+              <w:rPr>
+                <w:rFonts w:ascii="Cascadia Code" w:hAnsi="Cascadia Code" w:cs="Cascadia Code"/>
+                <w:b/>
+                <w:bCs/>
+                <w:color w:val="FF0000"/>
+                <w:lang w:val="en-US"/>
+              </w:rPr>
+              <w:t>8</w:t>
             </w:r>
           </w:p>
         </w:tc>
@@ -490,7 +500,7 @@
                 <w:color w:val="FF0000"/>
                 <w:lang w:val="en-US"/>
               </w:rPr>
-              <w:t>AH</w:t>
+              <w:t>04</w:t>
             </w:r>
           </w:p>
         </w:tc>
@@ -543,7 +553,7 @@
                 <w:color w:val="FF0000"/>
                 <w:lang w:val="en-US"/>
               </w:rPr>
-              <w:t>AL</w:t>
+              <w:t>53</w:t>
             </w:r>
           </w:p>
         </w:tc>
@@ -596,7 +606,7 @@
                 <w:color w:val="FF0000"/>
                 <w:lang w:val="en-US"/>
               </w:rPr>
-              <w:t>BH</w:t>
+              <w:t>AH</w:t>
             </w:r>
           </w:p>
         </w:tc>
@@ -649,7 +659,7 @@
                 <w:color w:val="FF0000"/>
                 <w:lang w:val="en-US"/>
               </w:rPr>
-              <w:t>BL</w:t>
+              <w:t>AL</w:t>
             </w:r>
           </w:p>
         </w:tc>
@@ -702,7 +712,7 @@
                 <w:color w:val="FF0000"/>
                 <w:lang w:val="en-US"/>
               </w:rPr>
-              <w:t>CH</w:t>
+              <w:t>BH</w:t>
             </w:r>
           </w:p>
         </w:tc>
@@ -755,7 +765,7 @@
                 <w:color w:val="FF0000"/>
                 <w:lang w:val="en-US"/>
               </w:rPr>
-              <w:t>CL</w:t>
+              <w:t>BL</w:t>
             </w:r>
           </w:p>
         </w:tc>
@@ -808,7 +818,7 @@
                 <w:color w:val="FF0000"/>
                 <w:lang w:val="en-US"/>
               </w:rPr>
-              <w:t>DH</w:t>
+              <w:t>CH</w:t>
             </w:r>
           </w:p>
         </w:tc>
@@ -861,7 +871,7 @@
                 <w:color w:val="FF0000"/>
                 <w:lang w:val="en-US"/>
               </w:rPr>
-              <w:t>DL</w:t>
+              <w:t>CL</w:t>
             </w:r>
           </w:p>
         </w:tc>
@@ -914,7 +924,7 @@
                 <w:color w:val="FF0000"/>
                 <w:lang w:val="en-US"/>
               </w:rPr>
-              <w:t>SI High Byte</w:t>
+              <w:t>DH</w:t>
             </w:r>
           </w:p>
         </w:tc>
@@ -967,7 +977,7 @@
                 <w:color w:val="FF0000"/>
                 <w:lang w:val="en-US"/>
               </w:rPr>
-              <w:t>SI Low Byte</w:t>
+              <w:t>DL</w:t>
             </w:r>
           </w:p>
         </w:tc>
@@ -1020,7 +1030,7 @@
                 <w:color w:val="FF0000"/>
                 <w:lang w:val="en-US"/>
               </w:rPr>
-              <w:t>DI High Byte</w:t>
+              <w:t>SI High Byte</w:t>
             </w:r>
           </w:p>
         </w:tc>
@@ -1073,7 +1083,7 @@
                 <w:color w:val="FF0000"/>
                 <w:lang w:val="en-US"/>
               </w:rPr>
-              <w:t>DI Low Byte</w:t>
+              <w:t>SI Low Byte</w:t>
             </w:r>
           </w:p>
         </w:tc>
@@ -1126,7 +1136,7 @@
                 <w:color w:val="FF0000"/>
                 <w:lang w:val="en-US"/>
               </w:rPr>
-              <w:t>FR High Byte</w:t>
+              <w:t>DI High Byte</w:t>
             </w:r>
           </w:p>
         </w:tc>
@@ -1156,6 +1166,112 @@
                 <w:lang w:val="en-US"/>
               </w:rPr>
               <w:t>127A</w:t>
+            </w:r>
+          </w:p>
+        </w:tc>
+        <w:tc>
+          <w:tcPr>
+            <w:tcW w:w="4649" w:type="dxa"/>
+            <w:vAlign w:val="center"/>
+          </w:tcPr>
+          <w:p>
+            <w:pPr>
+              <w:jc w:val="center"/>
+              <w:rPr>
+                <w:rFonts w:ascii="Cascadia Code" w:hAnsi="Cascadia Code" w:cs="Cascadia Code"/>
+                <w:color w:val="FF0000"/>
+                <w:lang w:val="en-US"/>
+              </w:rPr>
+            </w:pPr>
+            <w:r>
+              <w:rPr>
+                <w:rFonts w:ascii="Cascadia Code" w:hAnsi="Cascadia Code" w:cs="Cascadia Code"/>
+                <w:color w:val="FF0000"/>
+                <w:lang w:val="en-US"/>
+              </w:rPr>
+              <w:t>DI Low Byte</w:t>
+            </w:r>
+          </w:p>
+        </w:tc>
+      </w:tr>
+      <w:tr>
+        <w:trPr>
+          <w:trHeight w:val="340"/>
+        </w:trPr>
+        <w:tc>
+          <w:tcPr>
+            <w:tcW w:w="4649" w:type="dxa"/>
+            <w:vAlign w:val="center"/>
+          </w:tcPr>
+          <w:p>
+            <w:pPr>
+              <w:jc w:val="center"/>
+              <w:rPr>
+                <w:rFonts w:ascii="Cascadia Code" w:hAnsi="Cascadia Code" w:cs="Cascadia Code"/>
+                <w:color w:val="FF0000"/>
+                <w:lang w:val="en-US"/>
+              </w:rPr>
+            </w:pPr>
+            <w:r>
+              <w:rPr>
+                <w:rFonts w:ascii="Cascadia Code" w:hAnsi="Cascadia Code" w:cs="Cascadia Code"/>
+                <w:color w:val="FF0000"/>
+                <w:lang w:val="en-US"/>
+              </w:rPr>
+              <w:t>1279</w:t>
+            </w:r>
+          </w:p>
+        </w:tc>
+        <w:tc>
+          <w:tcPr>
+            <w:tcW w:w="4649" w:type="dxa"/>
+            <w:vAlign w:val="center"/>
+          </w:tcPr>
+          <w:p>
+            <w:pPr>
+              <w:jc w:val="center"/>
+              <w:rPr>
+                <w:rFonts w:ascii="Cascadia Code" w:hAnsi="Cascadia Code" w:cs="Cascadia Code"/>
+                <w:color w:val="FF0000"/>
+                <w:lang w:val="en-US"/>
+              </w:rPr>
+            </w:pPr>
+            <w:r>
+              <w:rPr>
+                <w:rFonts w:ascii="Cascadia Code" w:hAnsi="Cascadia Code" w:cs="Cascadia Code"/>
+                <w:color w:val="FF0000"/>
+                <w:lang w:val="en-US"/>
+              </w:rPr>
+              <w:t>FR High Byte</w:t>
+            </w:r>
+          </w:p>
+        </w:tc>
+      </w:tr>
+      <w:tr>
+        <w:trPr>
+          <w:trHeight w:val="340"/>
+        </w:trPr>
+        <w:tc>
+          <w:tcPr>
+            <w:tcW w:w="4649" w:type="dxa"/>
+            <w:vAlign w:val="center"/>
+          </w:tcPr>
+          <w:p>
+            <w:pPr>
+              <w:jc w:val="center"/>
+              <w:rPr>
+                <w:rFonts w:ascii="Cascadia Code" w:hAnsi="Cascadia Code" w:cs="Cascadia Code"/>
+                <w:color w:val="FF0000"/>
+                <w:lang w:val="en-US"/>
+              </w:rPr>
+            </w:pPr>
+            <w:r>
+              <w:rPr>
+                <w:rFonts w:ascii="Cascadia Code" w:hAnsi="Cascadia Code" w:cs="Cascadia Code"/>
+                <w:color w:val="FF0000"/>
+                <w:lang w:val="en-US"/>
+              </w:rPr>
+              <w:t>1278</w:t>
             </w:r>
           </w:p>
         </w:tc>
@@ -1328,7 +1444,7 @@
                 <w:color w:val="FF0000"/>
                 <w:lang w:val="en-US"/>
               </w:rPr>
-              <w:t>127C</w:t>
+              <w:t>127A</w:t>
             </w:r>
           </w:p>
         </w:tc>
@@ -1382,7 +1498,7 @@
                 <w:color w:val="FF0000"/>
                 <w:lang w:val="en-US"/>
               </w:rPr>
-              <w:t>127E</w:t>
+              <w:t>127C</w:t>
             </w:r>
           </w:p>
         </w:tc>
@@ -1436,7 +1552,7 @@
                 <w:color w:val="FF0000"/>
                 <w:lang w:val="en-US"/>
               </w:rPr>
-              <w:t>1280</w:t>
+              <w:t>127E</w:t>
             </w:r>
           </w:p>
         </w:tc>
@@ -1490,7 +1606,7 @@
                 <w:color w:val="FF0000"/>
                 <w:lang w:val="en-US"/>
               </w:rPr>
-              <w:t>1282</w:t>
+              <w:t>1280</w:t>
             </w:r>
           </w:p>
         </w:tc>
@@ -1544,7 +1660,7 @@
                 <w:color w:val="FF0000"/>
                 <w:lang w:val="en-US"/>
               </w:rPr>
-              <w:t>1284</w:t>
+              <w:t>1282</w:t>
             </w:r>
           </w:p>
         </w:tc>
@@ -1573,6 +1689,7 @@
                 <w:color w:val="FF0000"/>
                 <w:lang w:val="en-US"/>
               </w:rPr>
+              <w:lastRenderedPageBreak/>
               <w:t>POP BX</w:t>
             </w:r>
           </w:p>
@@ -1598,7 +1715,7 @@
                 <w:color w:val="FF0000"/>
                 <w:lang w:val="en-US"/>
               </w:rPr>
-              <w:t>1286</w:t>
+              <w:t>1284</w:t>
             </w:r>
           </w:p>
         </w:tc>
@@ -1628,6 +1745,60 @@
                 <w:lang w:val="en-US"/>
               </w:rPr>
               <w:t>POP AX</w:t>
+            </w:r>
+          </w:p>
+        </w:tc>
+        <w:tc>
+          <w:tcPr>
+            <w:tcW w:w="4675" w:type="dxa"/>
+            <w:gridSpan w:val="2"/>
+            <w:vAlign w:val="center"/>
+          </w:tcPr>
+          <w:p>
+            <w:pPr>
+              <w:jc w:val="center"/>
+              <w:rPr>
+                <w:rFonts w:ascii="Cascadia Code" w:hAnsi="Cascadia Code" w:cs="Cascadia Code"/>
+                <w:color w:val="FF0000"/>
+                <w:lang w:val="en-US"/>
+              </w:rPr>
+            </w:pPr>
+            <w:r>
+              <w:rPr>
+                <w:rFonts w:ascii="Cascadia Code" w:hAnsi="Cascadia Code" w:cs="Cascadia Code"/>
+                <w:color w:val="FF0000"/>
+                <w:lang w:val="en-US"/>
+              </w:rPr>
+              <w:t>1286</w:t>
+            </w:r>
+          </w:p>
+        </w:tc>
+      </w:tr>
+      <w:tr>
+        <w:trPr>
+          <w:trHeight w:val="340"/>
+        </w:trPr>
+        <w:tc>
+          <w:tcPr>
+            <w:tcW w:w="4675" w:type="dxa"/>
+            <w:vAlign w:val="center"/>
+          </w:tcPr>
+          <w:p>
+            <w:pPr>
+              <w:jc w:val="center"/>
+              <w:rPr>
+                <w:rFonts w:ascii="Cascadia Code" w:hAnsi="Cascadia Code" w:cs="Cascadia Code"/>
+                <w:color w:val="FF0000"/>
+                <w:lang w:val="en-US"/>
+              </w:rPr>
+            </w:pPr>
+            <w:r>
+              <w:rPr>
+                <w:rFonts w:ascii="Cascadia Code" w:hAnsi="Cascadia Code" w:cs="Cascadia Code"/>
+                <w:color w:val="FF0000"/>
+                <w:lang w:val="en-US"/>
+              </w:rPr>
+              <w:t>RET</w:t>
             </w:r>
           </w:p>
         </w:tc>
@@ -1689,7 +1860,6 @@
                 <w:rFonts w:asciiTheme="majorBidi" w:hAnsiTheme="majorBidi" w:cstheme="majorBidi"/>
                 <w:lang w:val="en-US"/>
               </w:rPr>
-              <w:lastRenderedPageBreak/>
               <w:t>The instruction that pushes all registers in one go is</w:t>
             </w:r>
           </w:p>
@@ -4071,7 +4241,6 @@
           <w:bCs/>
           <w:lang w:val="en-US"/>
         </w:rPr>
-        <w:lastRenderedPageBreak/>
         <w:t>Question</w:t>
       </w:r>
       <w:r>
@@ -6169,56 +6338,6 @@
         </w:tc>
       </w:tr>
     </w:tbl>
-    <w:p>
-      <w:pPr>
-        <w:rPr>
-          <w:rFonts w:asciiTheme="majorBidi" w:hAnsiTheme="majorBidi" w:cstheme="majorBidi"/>
-          <w:b/>
-          <w:bCs/>
-          <w:lang w:val="en-US"/>
-        </w:rPr>
-      </w:pPr>
-    </w:p>
-    <w:p>
-      <w:pPr>
-        <w:rPr>
-          <w:rFonts w:asciiTheme="majorBidi" w:hAnsiTheme="majorBidi" w:cstheme="majorBidi"/>
-          <w:b/>
-          <w:bCs/>
-          <w:lang w:val="en-US"/>
-        </w:rPr>
-      </w:pPr>
-    </w:p>
-    <w:p>
-      <w:pPr>
-        <w:rPr>
-          <w:rFonts w:asciiTheme="majorBidi" w:hAnsiTheme="majorBidi" w:cstheme="majorBidi"/>
-          <w:b/>
-          <w:bCs/>
-          <w:lang w:val="en-US"/>
-        </w:rPr>
-      </w:pPr>
-    </w:p>
-    <w:p>
-      <w:pPr>
-        <w:rPr>
-          <w:rFonts w:asciiTheme="majorBidi" w:hAnsiTheme="majorBidi" w:cstheme="majorBidi"/>
-          <w:b/>
-          <w:bCs/>
-          <w:lang w:val="en-US"/>
-        </w:rPr>
-      </w:pPr>
-    </w:p>
-    <w:p>
-      <w:pPr>
-        <w:rPr>
-          <w:rFonts w:asciiTheme="majorBidi" w:hAnsiTheme="majorBidi" w:cstheme="majorBidi"/>
-          <w:b/>
-          <w:bCs/>
-          <w:lang w:val="en-US"/>
-        </w:rPr>
-      </w:pPr>
-    </w:p>
     <w:p>
       <w:pPr>
         <w:rPr>
@@ -8167,6 +8286,36 @@
         </w:tc>
       </w:tr>
     </w:tbl>
+    <w:p>
+      <w:pPr>
+        <w:rPr>
+          <w:rFonts w:asciiTheme="majorBidi" w:hAnsiTheme="majorBidi" w:cstheme="majorBidi"/>
+          <w:b/>
+          <w:bCs/>
+          <w:lang w:val="en-US"/>
+        </w:rPr>
+      </w:pPr>
+    </w:p>
+    <w:p>
+      <w:pPr>
+        <w:rPr>
+          <w:rFonts w:asciiTheme="majorBidi" w:hAnsiTheme="majorBidi" w:cstheme="majorBidi"/>
+          <w:b/>
+          <w:bCs/>
+          <w:lang w:val="en-US"/>
+        </w:rPr>
+      </w:pPr>
+    </w:p>
+    <w:p>
+      <w:pPr>
+        <w:rPr>
+          <w:rFonts w:asciiTheme="majorBidi" w:hAnsiTheme="majorBidi" w:cstheme="majorBidi"/>
+          <w:b/>
+          <w:bCs/>
+          <w:lang w:val="en-US"/>
+        </w:rPr>
+      </w:pPr>
+    </w:p>
     <w:p>
       <w:pPr>
         <w:rPr>

</xml_diff>